<commit_message>
downsized the data in all three models
</commit_message>
<xml_diff>
--- a/Notes_oldcode_links_hw6.docx
+++ b/Notes_oldcode_links_hw6.docx
@@ -227,6 +227,36 @@
       </w:r>
     </w:p>
     <w:p/>
+    <w:p/>
+    <w:p/>
+    <w:p>
+      <w:r>
+        <w:t>logistic_control &lt;- trainControl(method = "cv", number = 10, sampling = "down"), preProc = c("center","scale")</w:t>
+      </w:r>
+    </w:p>
+    <w:p/>
+    <w:p>
+      <w:r>
+        <w:t>set.seed(100)</w:t>
+      </w:r>
+    </w:p>
+    <w:p>
+      <w:r>
+        <w:t>logistic &lt;- train(diabetes ~ ., data = train_data, method = "glm", family = "binomial", trControl = logistic_control)</w:t>
+      </w:r>
+    </w:p>
+    <w:p/>
+    <w:p>
+      <w:r>
+        <w:t>summary(logistic)</w:t>
+      </w:r>
+    </w:p>
+    <w:p/>
+    <w:p>
+      <w:r>
+        <w:t>confusionMatrix(logistic) #Accuracy (average) : 0.7319</w:t>
+      </w:r>
+    </w:p>
     <w:sectPr>
       <w:pgSz w:w="12240" w:h="15840"/>
       <w:pgMar w:top="1440" w:right="1440" w:bottom="1440" w:left="1440" w:header="720" w:footer="720" w:gutter="0"/>

</xml_diff>